<commit_message>
posting data about the task creator form
</commit_message>
<xml_diff>
--- a/feladatok.docx
+++ b/feladatok.docx
@@ -4,10 +4,7 @@
   <w:body>
     <w:p>
       <w:r>
-        <w:t>1. felada</w:t>
-      </w:r>
-      <w:r>
-        <w:t>t</w:t>
+        <w:t>1. feladat</w:t>
       </w:r>
     </w:p>
     <w:p>
@@ -38,6 +35,245 @@
     <w:p>
       <w:r>
         <w:t>Könyvelje idősorosan a tárgyévi gazdasági eseményeket E Ft-ra kerekítve.</w:t>
+      </w:r>
+    </w:p>
+    <w:p/>
+    <w:p>
+      <w:r>
+        <w:t>megoldás:</w:t>
+      </w:r>
+    </w:p>
+    <w:p>
+      <w:r>
+        <w:t>1.1</w:t>
+      </w:r>
+      <w:r>
+        <w:tab/>
+        <w:t>beszerzés (vételár)</w:t>
+      </w:r>
+      <w:r>
+        <w:tab/>
+        <w:t>161</w:t>
+      </w:r>
+      <w:r>
+        <w:tab/>
+        <w:t>455</w:t>
+      </w:r>
+      <w:r>
+        <w:tab/>
+        <w:t>1920</w:t>
+      </w:r>
+    </w:p>
+    <w:p>
+      <w:r>
+        <w:t>1.2</w:t>
+      </w:r>
+      <w:r>
+        <w:tab/>
+        <w:t>áfa</w:t>
+      </w:r>
+      <w:r>
+        <w:tab/>
+      </w:r>
+      <w:r>
+        <w:tab/>
+      </w:r>
+      <w:r>
+        <w:tab/>
+        <w:t>466</w:t>
+      </w:r>
+      <w:r>
+        <w:tab/>
+        <w:t>455</w:t>
+      </w:r>
+      <w:r>
+        <w:tab/>
+        <w:t>480</w:t>
+      </w:r>
+    </w:p>
+    <w:p>
+      <w:r>
+        <w:t>2.1</w:t>
+      </w:r>
+      <w:r>
+        <w:tab/>
+        <w:t>szállítási díj</w:t>
+      </w:r>
+      <w:r>
+        <w:tab/>
+      </w:r>
+      <w:r>
+        <w:tab/>
+        <w:t>161</w:t>
+      </w:r>
+      <w:r>
+        <w:tab/>
+        <w:t>381</w:t>
+      </w:r>
+      <w:r>
+        <w:tab/>
+        <w:t>80</w:t>
+      </w:r>
+    </w:p>
+    <w:p>
+      <w:r>
+        <w:t>2.2</w:t>
+      </w:r>
+      <w:r>
+        <w:tab/>
+        <w:t>áfa</w:t>
+      </w:r>
+      <w:r>
+        <w:tab/>
+      </w:r>
+      <w:r>
+        <w:tab/>
+      </w:r>
+      <w:r>
+        <w:tab/>
+        <w:t>466</w:t>
+      </w:r>
+      <w:r>
+        <w:tab/>
+        <w:t>381</w:t>
+      </w:r>
+      <w:r>
+        <w:tab/>
+        <w:t>20</w:t>
+      </w:r>
+    </w:p>
+    <w:p>
+      <w:r>
+        <w:t>3</w:t>
+      </w:r>
+      <w:r>
+        <w:tab/>
+        <w:t>aktiválás</w:t>
+      </w:r>
+      <w:r>
+        <w:tab/>
+      </w:r>
+      <w:r>
+        <w:tab/>
+        <w:t>141</w:t>
+      </w:r>
+      <w:r>
+        <w:tab/>
+        <w:t>161</w:t>
+      </w:r>
+      <w:r>
+        <w:tab/>
+        <w:t>2000</w:t>
+      </w:r>
+    </w:p>
+    <w:p>
+      <w:r>
+        <w:t>4.</w:t>
+      </w:r>
+      <w:r>
+        <w:tab/>
+        <w:t>értékcsökkenés</w:t>
+      </w:r>
+      <w:r>
+        <w:tab/>
+      </w:r>
+      <w:r>
+        <w:tab/>
+        <w:t>571</w:t>
+      </w:r>
+      <w:r>
+        <w:tab/>
+        <w:t>149</w:t>
+      </w:r>
+      <w:r>
+        <w:tab/>
+        <w:t>100</w:t>
+      </w:r>
+    </w:p>
+    <w:p/>
+    <w:p>
+      <w:r>
+        <w:rPr>
+          <w:noProof/>
+        </w:rPr>
+        <w:drawing>
+          <wp:inline distT="0" distB="0" distL="0" distR="0" wp14:anchorId="4A5B312E" wp14:editId="0E39367B">
+            <wp:extent cx="5760720" cy="2614930"/>
+            <wp:effectExtent l="0" t="0" r="0" b="0"/>
+            <wp:docPr id="1" name="Kép 1"/>
+            <wp:cNvGraphicFramePr>
+              <a:graphicFrameLocks xmlns:a="http://schemas.openxmlformats.org/drawingml/2006/main" noChangeAspect="1"/>
+            </wp:cNvGraphicFramePr>
+            <a:graphic xmlns:a="http://schemas.openxmlformats.org/drawingml/2006/main">
+              <a:graphicData uri="http://schemas.openxmlformats.org/drawingml/2006/picture">
+                <pic:pic xmlns:pic="http://schemas.openxmlformats.org/drawingml/2006/picture">
+                  <pic:nvPicPr>
+                    <pic:cNvPr id="1" name=""/>
+                    <pic:cNvPicPr/>
+                  </pic:nvPicPr>
+                  <pic:blipFill>
+                    <a:blip r:embed="rId4"/>
+                    <a:stretch>
+                      <a:fillRect/>
+                    </a:stretch>
+                  </pic:blipFill>
+                  <pic:spPr>
+                    <a:xfrm>
+                      <a:off x="0" y="0"/>
+                      <a:ext cx="5760720" cy="2614930"/>
+                    </a:xfrm>
+                    <a:prstGeom prst="rect">
+                      <a:avLst/>
+                    </a:prstGeom>
+                  </pic:spPr>
+                </pic:pic>
+              </a:graphicData>
+            </a:graphic>
+          </wp:inline>
+        </w:drawing>
+      </w:r>
+    </w:p>
+    <w:p>
+      <w:r>
+        <w:rPr>
+          <w:noProof/>
+        </w:rPr>
+        <w:lastRenderedPageBreak/>
+        <w:drawing>
+          <wp:inline distT="0" distB="0" distL="0" distR="0" wp14:anchorId="62D10A3C" wp14:editId="024FAD64">
+            <wp:extent cx="5760720" cy="2606040"/>
+            <wp:effectExtent l="0" t="0" r="0" b="3810"/>
+            <wp:docPr id="2" name="Kép 2"/>
+            <wp:cNvGraphicFramePr>
+              <a:graphicFrameLocks xmlns:a="http://schemas.openxmlformats.org/drawingml/2006/main" noChangeAspect="1"/>
+            </wp:cNvGraphicFramePr>
+            <a:graphic xmlns:a="http://schemas.openxmlformats.org/drawingml/2006/main">
+              <a:graphicData uri="http://schemas.openxmlformats.org/drawingml/2006/picture">
+                <pic:pic xmlns:pic="http://schemas.openxmlformats.org/drawingml/2006/picture">
+                  <pic:nvPicPr>
+                    <pic:cNvPr id="1" name=""/>
+                    <pic:cNvPicPr/>
+                  </pic:nvPicPr>
+                  <pic:blipFill>
+                    <a:blip r:embed="rId5"/>
+                    <a:stretch>
+                      <a:fillRect/>
+                    </a:stretch>
+                  </pic:blipFill>
+                  <pic:spPr>
+                    <a:xfrm>
+                      <a:off x="0" y="0"/>
+                      <a:ext cx="5760720" cy="2606040"/>
+                    </a:xfrm>
+                    <a:prstGeom prst="rect">
+                      <a:avLst/>
+                    </a:prstGeom>
+                  </pic:spPr>
+                </pic:pic>
+              </a:graphicData>
+            </a:graphic>
+          </wp:inline>
+        </w:drawing>
       </w:r>
     </w:p>
     <w:sectPr>

</xml_diff>